<commit_message>
Added new condition samples
</commit_message>
<xml_diff>
--- a/Jorvik FHIR Profiles and Valuesets/openEHRtoFHIR/Example simple problem i(condition) instance STRUCTURED json to FHIR.docx
+++ b/Jorvik FHIR Profiles and Valuesets/openEHRtoFHIR/Example simple problem i(condition) instance STRUCTURED json to FHIR.docx
@@ -12,108 +12,186 @@
         <w:tblLook w:val="04A0" w:firstRow="1" w:lastRow="0" w:firstColumn="1" w:lastColumn="0" w:noHBand="0" w:noVBand="1"/>
       </w:tblPr>
       <w:tblGrid>
-        <w:gridCol w:w="6150"/>
-        <w:gridCol w:w="8024"/>
+        <w:gridCol w:w="5571"/>
+        <w:gridCol w:w="8010"/>
+        <w:gridCol w:w="6"/>
+        <w:gridCol w:w="8"/>
+        <w:gridCol w:w="579"/>
       </w:tblGrid>
       <w:tr>
         <w:trPr>
-          <w:trHeight w:val="3240"/>
+          <w:trHeight w:val="328"/>
         </w:trPr>
         <w:tc>
           <w:tcPr>
-            <w:tcW w:w="9039" w:type="dxa"/>
+            <w:tcW w:w="5571" w:type="dxa"/>
+            <w:tcBorders>
+              <w:bottom w:val="single" w:sz="4" w:space="0" w:color="auto"/>
+            </w:tcBorders>
           </w:tcPr>
           <w:p>
-            <w:r>
-              <w:t>{</w:t>
-            </w:r>
-          </w:p>
-          <w:p>
-            <w:r>
-              <w:t xml:space="preserve">    "meta": {</w:t>
-            </w:r>
-          </w:p>
-          <w:p>
-            <w:r>
-              <w:t xml:space="preserve">        "</w:t>
-            </w:r>
-            <w:proofErr w:type="spellStart"/>
-            <w:r>
-              <w:t>href</w:t>
-            </w:r>
-            <w:proofErr w:type="spellEnd"/>
-            <w:r>
-              <w:t>": "http://ehrscape.code-4-health.org/rest/v1/composition/a31957ec-9f7c-4c7b-aeb9-555ff4067d95::ripple_osi.ehrscape.c4h::1"</w:t>
-            </w:r>
-          </w:p>
-          <w:p>
-            <w:r>
-              <w:t xml:space="preserve">    },</w:t>
-            </w:r>
-          </w:p>
-          <w:p>
-            <w:r>
-              <w:t xml:space="preserve">    "format": "STRUCTURED",</w:t>
-            </w:r>
-          </w:p>
-          <w:p>
-            <w:r>
-              <w:t xml:space="preserve">    "</w:t>
-            </w:r>
-            <w:proofErr w:type="spellStart"/>
-            <w:r>
-              <w:t>templateId</w:t>
-            </w:r>
-            <w:proofErr w:type="spellEnd"/>
-            <w:r>
-              <w:t>": "LCR Problem Encounter.v0",</w:t>
-            </w:r>
-          </w:p>
-          <w:p>
-            <w:r>
-              <w:t xml:space="preserve">    "composition": {</w:t>
-            </w:r>
-          </w:p>
-          <w:p>
-            <w:r>
-              <w:t xml:space="preserve">        "</w:t>
-            </w:r>
-            <w:proofErr w:type="spellStart"/>
-            <w:r>
-              <w:t>problem_diagnosis_record</w:t>
-            </w:r>
-            <w:proofErr w:type="spellEnd"/>
-            <w:r>
-              <w:t>": {</w:t>
-            </w:r>
-          </w:p>
-          <w:p>
-            <w:r>
-              <w:t xml:space="preserve">            "_</w:t>
-            </w:r>
-            <w:proofErr w:type="spellStart"/>
-            <w:r>
-              <w:t>uid</w:t>
-            </w:r>
-            <w:proofErr w:type="spellEnd"/>
-            <w:r>
-              <w:t>": [</w:t>
-            </w:r>
-          </w:p>
-          <w:p>
-            <w:r>
-              <w:t xml:space="preserve">                "a31957ec-9f7c-4c7b-aeb9-555ff4067d95::ripple_osi.ehrscape.c4h::1"</w:t>
-            </w:r>
-          </w:p>
-          <w:p>
-            <w:r>
-              <w:t xml:space="preserve">            ],</w:t>
-            </w:r>
+            <w:proofErr w:type="spellStart"/>
+            <w:r>
+              <w:t>openEHR</w:t>
+            </w:r>
+            <w:proofErr w:type="spellEnd"/>
           </w:p>
         </w:tc>
         <w:tc>
           <w:tcPr>
-            <w:tcW w:w="5135" w:type="dxa"/>
+            <w:tcW w:w="8024" w:type="dxa"/>
+            <w:gridSpan w:val="3"/>
+            <w:tcBorders>
+              <w:bottom w:val="single" w:sz="4" w:space="0" w:color="auto"/>
+            </w:tcBorders>
+          </w:tcPr>
+          <w:p>
+            <w:r>
+              <w:t>FHIR Condition</w:t>
+            </w:r>
+          </w:p>
+        </w:tc>
+        <w:tc>
+          <w:tcPr>
+            <w:tcW w:w="579" w:type="dxa"/>
+            <w:tcBorders>
+              <w:bottom w:val="single" w:sz="4" w:space="0" w:color="auto"/>
+            </w:tcBorders>
+          </w:tcPr>
+          <w:p>
+            <w:bookmarkStart w:id="0" w:name="_GoBack"/>
+            <w:bookmarkEnd w:id="0"/>
+          </w:p>
+        </w:tc>
+      </w:tr>
+      <w:tr>
+        <w:trPr>
+          <w:trHeight w:val="3420"/>
+        </w:trPr>
+        <w:tc>
+          <w:tcPr>
+            <w:tcW w:w="5571" w:type="dxa"/>
+            <w:tcBorders>
+              <w:top w:val="single" w:sz="4" w:space="0" w:color="auto"/>
+            </w:tcBorders>
+          </w:tcPr>
+          <w:p>
+            <w:r>
+              <w:t>{</w:t>
+            </w:r>
+          </w:p>
+          <w:p>
+            <w:r>
+              <w:t xml:space="preserve">    "meta": {</w:t>
+            </w:r>
+          </w:p>
+          <w:p>
+            <w:r>
+              <w:t xml:space="preserve">        "</w:t>
+            </w:r>
+            <w:proofErr w:type="spellStart"/>
+            <w:r>
+              <w:t>href</w:t>
+            </w:r>
+            <w:proofErr w:type="spellEnd"/>
+            <w:r>
+              <w:t>": "http://ehrscape.code-4-health.org/rest/v1/composition/a31957ec-9f7c-4c7b-aeb9-555ff4067d95::ripple_osi.ehrscape.c4h::1"</w:t>
+            </w:r>
+          </w:p>
+          <w:p>
+            <w:r>
+              <w:t xml:space="preserve">    },</w:t>
+            </w:r>
+          </w:p>
+          <w:p>
+            <w:r>
+              <w:t xml:space="preserve">    "format": "STRUCTURED",</w:t>
+            </w:r>
+          </w:p>
+          <w:p>
+            <w:r>
+              <w:t xml:space="preserve">    "</w:t>
+            </w:r>
+            <w:proofErr w:type="spellStart"/>
+            <w:r>
+              <w:t>templateId</w:t>
+            </w:r>
+            <w:proofErr w:type="spellEnd"/>
+            <w:r>
+              <w:t>": "LCR Problem Encounter.v0",</w:t>
+            </w:r>
+          </w:p>
+          <w:p>
+            <w:r>
+              <w:t xml:space="preserve">    "composition": {</w:t>
+            </w:r>
+          </w:p>
+          <w:p>
+            <w:r>
+              <w:t xml:space="preserve">        "</w:t>
+            </w:r>
+            <w:proofErr w:type="spellStart"/>
+            <w:r>
+              <w:t>problem_diagnosis_record</w:t>
+            </w:r>
+            <w:proofErr w:type="spellEnd"/>
+            <w:r>
+              <w:t>": {</w:t>
+            </w:r>
+          </w:p>
+          <w:p>
+            <w:r>
+              <w:t xml:space="preserve">            "_</w:t>
+            </w:r>
+            <w:proofErr w:type="spellStart"/>
+            <w:r>
+              <w:t>uid</w:t>
+            </w:r>
+            <w:proofErr w:type="spellEnd"/>
+            <w:r>
+              <w:t>": [</w:t>
+            </w:r>
+          </w:p>
+          <w:p>
+            <w:r>
+              <w:t xml:space="preserve">                "a31957ec-9f7c-4c7b-aeb9-555ff4067d95::ripple_osi.ehrscape.c4h::1"</w:t>
+            </w:r>
+          </w:p>
+          <w:p>
+            <w:r>
+              <w:t xml:space="preserve">            ],</w:t>
+            </w:r>
+          </w:p>
+        </w:tc>
+        <w:tc>
+          <w:tcPr>
+            <w:tcW w:w="8024" w:type="dxa"/>
+            <w:gridSpan w:val="3"/>
+            <w:tcBorders>
+              <w:top w:val="single" w:sz="4" w:space="0" w:color="auto"/>
+            </w:tcBorders>
+          </w:tcPr>
+          <w:p/>
+          <w:p/>
+          <w:p/>
+          <w:p/>
+          <w:p/>
+          <w:p/>
+          <w:p/>
+          <w:p/>
+          <w:p/>
+          <w:p>
+            <w:r>
+              <w:t>condition.setId("a31957ec-9f7c-4c7b-aeb9-555ff4067d95::ripple_osi.ehrscape.c4h::1");</w:t>
+            </w:r>
+          </w:p>
+        </w:tc>
+        <w:tc>
+          <w:tcPr>
+            <w:tcW w:w="579" w:type="dxa"/>
+            <w:tcBorders>
+              <w:top w:val="single" w:sz="4" w:space="0" w:color="auto"/>
+            </w:tcBorders>
           </w:tcPr>
           <w:p/>
           <w:p/>
@@ -125,11 +203,7 @@
           <w:p/>
           <w:p/>
           <w:p/>
-          <w:p>
-            <w:r>
-              <w:t>condition.setId("a31957ec-9f7c-4c7b-aeb9-555ff4067d95::ripple_osi.ehrscape.c4h::1");</w:t>
-            </w:r>
-          </w:p>
+          <w:p/>
         </w:tc>
       </w:tr>
       <w:tr>
@@ -138,7 +212,7 @@
         </w:trPr>
         <w:tc>
           <w:tcPr>
-            <w:tcW w:w="9039" w:type="dxa"/>
+            <w:tcW w:w="5571" w:type="dxa"/>
           </w:tcPr>
           <w:p>
             <w:r>
@@ -229,7 +303,8 @@
         </w:tc>
         <w:tc>
           <w:tcPr>
-            <w:tcW w:w="5135" w:type="dxa"/>
+            <w:tcW w:w="8024" w:type="dxa"/>
+            <w:gridSpan w:val="3"/>
             <w:vMerge w:val="restart"/>
           </w:tcPr>
           <w:p>
@@ -1099,7 +1174,7 @@
               </w:rPr>
               <w:tab/>
             </w:r>
-            <w:commentRangeStart w:id="0"/>
+            <w:commentRangeStart w:id="1"/>
             <w:proofErr w:type="spellStart"/>
             <w:r>
               <w:rPr>
@@ -1162,12 +1237,12 @@
               </w:rPr>
               <w:t>);</w:t>
             </w:r>
-            <w:commentRangeEnd w:id="0"/>
+            <w:commentRangeEnd w:id="1"/>
             <w:r>
               <w:rPr>
                 <w:rStyle w:val="CommentReference"/>
               </w:rPr>
-              <w:commentReference w:id="0"/>
+              <w:commentReference w:id="1"/>
             </w:r>
           </w:p>
           <w:p>
@@ -1747,16 +1822,7 @@
                 <w:sz w:val="20"/>
                 <w:szCs w:val="20"/>
               </w:rPr>
-              <w:t>)</w:t>
-            </w:r>
-            <w:r>
-              <w:rPr>
-                <w:rFonts w:ascii="Consolas" w:hAnsi="Consolas" w:cs="Consolas"/>
-                <w:color w:val="000000"/>
-                <w:sz w:val="20"/>
-                <w:szCs w:val="20"/>
-              </w:rPr>
-              <w:t xml:space="preserve"> // Note swapped for real code</w:t>
+              <w:t>) // Note swapped for real code</w:t>
             </w:r>
           </w:p>
           <w:p>
@@ -1889,6 +1955,13 @@
           </w:p>
           <w:p/>
           <w:p/>
+          <w:p/>
+        </w:tc>
+        <w:tc>
+          <w:tcPr>
+            <w:tcW w:w="579" w:type="dxa"/>
+            <w:vMerge w:val="restart"/>
+          </w:tcPr>
           <w:p/>
         </w:tc>
       </w:tr>
@@ -1898,52 +1971,46 @@
         </w:trPr>
         <w:tc>
           <w:tcPr>
-            <w:tcW w:w="9039" w:type="dxa"/>
+            <w:tcW w:w="5571" w:type="dxa"/>
           </w:tcPr>
           <w:p>
             <w:r>
               <w:lastRenderedPageBreak/>
-              <w:t xml:space="preserve">            "</w:t>
-            </w:r>
-            <w:r>
-              <w:t>problem diagnosis</w:t>
-            </w:r>
+              <w:t xml:space="preserve">            "problem diagnosis": [</w:t>
+            </w:r>
+          </w:p>
+          <w:p>
+            <w:r>
+              <w:t xml:space="preserve">                {</w:t>
+            </w:r>
+          </w:p>
+          <w:p>
+            <w:r>
+              <w:t xml:space="preserve">                    "_</w:t>
+            </w:r>
+            <w:proofErr w:type="spellStart"/>
+            <w:r>
+              <w:t>uid</w:t>
+            </w:r>
+            <w:proofErr w:type="spellEnd"/>
             <w:r>
               <w:t>": [</w:t>
             </w:r>
           </w:p>
           <w:p>
             <w:r>
-              <w:t xml:space="preserve">                {</w:t>
-            </w:r>
-          </w:p>
-          <w:p>
-            <w:r>
-              <w:t xml:space="preserve">                    "_</w:t>
-            </w:r>
-            <w:proofErr w:type="spellStart"/>
-            <w:r>
-              <w:t>uid</w:t>
-            </w:r>
-            <w:proofErr w:type="spellEnd"/>
-            <w:r>
-              <w:t>": [</w:t>
-            </w:r>
-          </w:p>
-          <w:p>
-            <w:r>
               <w:t xml:space="preserve">                        "</w:t>
             </w:r>
-            <w:commentRangeStart w:id="1"/>
+            <w:commentRangeStart w:id="2"/>
             <w:r>
               <w:t>64ed73f2-50e2-44e4-9ea5-a2d383be6b97"</w:t>
             </w:r>
-            <w:commentRangeEnd w:id="1"/>
+            <w:commentRangeEnd w:id="2"/>
             <w:r>
               <w:rPr>
                 <w:rStyle w:val="CommentReference"/>
               </w:rPr>
-              <w:commentReference w:id="1"/>
+              <w:commentReference w:id="2"/>
             </w:r>
           </w:p>
           <w:p>
@@ -1998,7 +2065,15 @@
         </w:tc>
         <w:tc>
           <w:tcPr>
-            <w:tcW w:w="5135" w:type="dxa"/>
+            <w:tcW w:w="8024" w:type="dxa"/>
+            <w:gridSpan w:val="3"/>
+            <w:vMerge/>
+          </w:tcPr>
+          <w:p/>
+        </w:tc>
+        <w:tc>
+          <w:tcPr>
+            <w:tcW w:w="579" w:type="dxa"/>
             <w:vMerge/>
           </w:tcPr>
           <w:p/>
@@ -2010,7 +2085,7 @@
         </w:trPr>
         <w:tc>
           <w:tcPr>
-            <w:tcW w:w="9039" w:type="dxa"/>
+            <w:tcW w:w="5571" w:type="dxa"/>
           </w:tcPr>
           <w:p>
             <w:r>
@@ -2039,7 +2114,8 @@
         </w:tc>
         <w:tc>
           <w:tcPr>
-            <w:tcW w:w="5135" w:type="dxa"/>
+            <w:tcW w:w="8024" w:type="dxa"/>
+            <w:gridSpan w:val="3"/>
           </w:tcPr>
           <w:p>
             <w:pPr>
@@ -2822,6 +2898,18 @@
               <w:tab/>
               <w:t xml:space="preserve">    }</w:t>
             </w:r>
+          </w:p>
+        </w:tc>
+        <w:tc>
+          <w:tcPr>
+            <w:tcW w:w="579" w:type="dxa"/>
+          </w:tcPr>
+          <w:p>
+            <w:pPr>
+              <w:autoSpaceDE w:val="0"/>
+              <w:autoSpaceDN w:val="0"/>
+              <w:adjustRightInd w:val="0"/>
+            </w:pPr>
           </w:p>
         </w:tc>
       </w:tr>
@@ -2831,7 +2919,7 @@
         </w:trPr>
         <w:tc>
           <w:tcPr>
-            <w:tcW w:w="9039" w:type="dxa"/>
+            <w:tcW w:w="5571" w:type="dxa"/>
           </w:tcPr>
           <w:p>
             <w:r>
@@ -2860,16 +2948,16 @@
             <w:r>
               <w:t xml:space="preserve">                            </w:t>
             </w:r>
-            <w:commentRangeStart w:id="2"/>
+            <w:commentRangeStart w:id="3"/>
             <w:r>
               <w:t>"|value": "Confirmed",</w:t>
             </w:r>
-            <w:commentRangeEnd w:id="2"/>
+            <w:commentRangeEnd w:id="3"/>
             <w:r>
               <w:rPr>
                 <w:rStyle w:val="CommentReference"/>
               </w:rPr>
-              <w:commentReference w:id="2"/>
+              <w:commentReference w:id="3"/>
             </w:r>
           </w:p>
           <w:p>
@@ -2890,7 +2978,8 @@
         </w:tc>
         <w:tc>
           <w:tcPr>
-            <w:tcW w:w="5135" w:type="dxa"/>
+            <w:tcW w:w="8024" w:type="dxa"/>
+            <w:gridSpan w:val="3"/>
           </w:tcPr>
           <w:p>
             <w:pPr>
@@ -2943,6 +3032,21 @@
               </w:rPr>
             </w:pPr>
           </w:p>
+          <w:p>
+            <w:pPr>
+              <w:rPr>
+                <w:rFonts w:ascii="Consolas" w:hAnsi="Consolas" w:cs="Consolas"/>
+                <w:color w:val="000000"/>
+                <w:sz w:val="20"/>
+                <w:szCs w:val="20"/>
+              </w:rPr>
+            </w:pPr>
+          </w:p>
+        </w:tc>
+        <w:tc>
+          <w:tcPr>
+            <w:tcW w:w="579" w:type="dxa"/>
+          </w:tcPr>
           <w:p>
             <w:pPr>
               <w:rPr>
@@ -2961,7 +3065,7 @@
         </w:trPr>
         <w:tc>
           <w:tcPr>
-            <w:tcW w:w="9039" w:type="dxa"/>
+            <w:tcW w:w="5571" w:type="dxa"/>
           </w:tcPr>
           <w:p>
             <w:r>
@@ -2982,7 +3086,23 @@
         </w:tc>
         <w:tc>
           <w:tcPr>
-            <w:tcW w:w="5135" w:type="dxa"/>
+            <w:tcW w:w="8010" w:type="dxa"/>
+          </w:tcPr>
+          <w:p>
+            <w:pPr>
+              <w:rPr>
+                <w:rFonts w:ascii="Consolas" w:hAnsi="Consolas" w:cs="Consolas"/>
+                <w:color w:val="000000"/>
+                <w:sz w:val="20"/>
+                <w:szCs w:val="20"/>
+              </w:rPr>
+            </w:pPr>
+          </w:p>
+        </w:tc>
+        <w:tc>
+          <w:tcPr>
+            <w:tcW w:w="593" w:type="dxa"/>
+            <w:gridSpan w:val="3"/>
           </w:tcPr>
           <w:p>
             <w:pPr>
@@ -3002,7 +3122,7 @@
         </w:trPr>
         <w:tc>
           <w:tcPr>
-            <w:tcW w:w="9039" w:type="dxa"/>
+            <w:tcW w:w="5571" w:type="dxa"/>
           </w:tcPr>
           <w:p>
             <w:r>
@@ -3015,16 +3135,16 @@
             </w:r>
           </w:p>
           <w:p>
-            <w:commentRangeStart w:id="3"/>
+            <w:commentRangeStart w:id="4"/>
             <w:r>
               <w:t xml:space="preserve">            "composer": [</w:t>
             </w:r>
-            <w:commentRangeEnd w:id="3"/>
+            <w:commentRangeEnd w:id="4"/>
             <w:r>
               <w:rPr>
                 <w:rStyle w:val="CommentReference"/>
               </w:rPr>
-              <w:commentReference w:id="3"/>
+              <w:commentReference w:id="4"/>
             </w:r>
           </w:p>
           <w:p>
@@ -3060,7 +3180,8 @@
         </w:tc>
         <w:tc>
           <w:tcPr>
-            <w:tcW w:w="5135" w:type="dxa"/>
+            <w:tcW w:w="8016" w:type="dxa"/>
+            <w:gridSpan w:val="2"/>
           </w:tcPr>
           <w:p>
             <w:pPr>
@@ -3362,7 +3483,7 @@
               </w:rPr>
               <w:t xml:space="preserve"> </w:t>
             </w:r>
-            <w:commentRangeStart w:id="4"/>
+            <w:commentRangeStart w:id="5"/>
             <w:r>
               <w:rPr>
                 <w:rFonts w:ascii="Consolas" w:hAnsi="Consolas" w:cs="Consolas"/>
@@ -3372,12 +3493,12 @@
               </w:rPr>
               <w:t>Practitioner();</w:t>
             </w:r>
-            <w:commentRangeEnd w:id="4"/>
+            <w:commentRangeEnd w:id="5"/>
             <w:r>
               <w:rPr>
                 <w:rStyle w:val="CommentReference"/>
               </w:rPr>
-              <w:commentReference w:id="4"/>
+              <w:commentReference w:id="5"/>
             </w:r>
           </w:p>
           <w:p>
@@ -3724,8 +3845,6 @@
               </w:rPr>
               <w:t>)</w:t>
             </w:r>
-            <w:bookmarkStart w:id="5" w:name="_GoBack"/>
-            <w:bookmarkEnd w:id="5"/>
           </w:p>
           <w:p>
             <w:pPr>
@@ -3856,6 +3975,24 @@
               <w:t>);</w:t>
             </w:r>
           </w:p>
+        </w:tc>
+        <w:tc>
+          <w:tcPr>
+            <w:tcW w:w="587" w:type="dxa"/>
+            <w:gridSpan w:val="2"/>
+          </w:tcPr>
+          <w:p/>
+          <w:p/>
+          <w:p/>
+          <w:p/>
+          <w:p/>
+          <w:p/>
+          <w:p/>
+          <w:p/>
+          <w:p/>
+          <w:p/>
+          <w:p/>
+          <w:p/>
         </w:tc>
       </w:tr>
       <w:tr>
@@ -3864,7 +4001,7 @@
         </w:trPr>
         <w:tc>
           <w:tcPr>
-            <w:tcW w:w="9039" w:type="dxa"/>
+            <w:tcW w:w="5571" w:type="dxa"/>
           </w:tcPr>
           <w:p>
             <w:r>
@@ -3892,7 +4029,8 @@
         </w:tc>
         <w:tc>
           <w:tcPr>
-            <w:tcW w:w="5135" w:type="dxa"/>
+            <w:tcW w:w="8016" w:type="dxa"/>
+            <w:gridSpan w:val="2"/>
           </w:tcPr>
           <w:p/>
           <w:p>
@@ -4020,25 +4158,7 @@
                 <w:sz w:val="20"/>
                 <w:szCs w:val="20"/>
               </w:rPr>
-              <w:t>"</w:t>
-            </w:r>
-            <w:r>
-              <w:rPr>
-                <w:rFonts w:ascii="Consolas" w:hAnsi="Consolas" w:cs="Consolas"/>
-                <w:color w:val="2A00FF"/>
-                <w:sz w:val="20"/>
-                <w:szCs w:val="20"/>
-              </w:rPr>
-              <w:t>Patient/</w:t>
-            </w:r>
-            <w:r>
-              <w:rPr>
-                <w:rFonts w:ascii="Consolas" w:hAnsi="Consolas" w:cs="Consolas"/>
-                <w:color w:val="2A00FF"/>
-                <w:sz w:val="20"/>
-                <w:szCs w:val="20"/>
-              </w:rPr>
-              <w:t>64ed73f2-50e2-44e4-9ea5-a2d383be6b97"</w:t>
+              <w:t>"Patient/64ed73f2-50e2-44e4-9ea5-a2d383be6b97"</w:t>
             </w:r>
             <w:r>
               <w:rPr>
@@ -4122,6 +4242,24 @@
               </w:rPr>
               <w:commentReference w:id="6"/>
             </w:r>
+          </w:p>
+        </w:tc>
+        <w:tc>
+          <w:tcPr>
+            <w:tcW w:w="587" w:type="dxa"/>
+            <w:gridSpan w:val="2"/>
+          </w:tcPr>
+          <w:p/>
+          <w:p/>
+          <w:p/>
+          <w:p/>
+          <w:p/>
+          <w:p>
+            <w:pPr>
+              <w:autoSpaceDE w:val="0"/>
+              <w:autoSpaceDN w:val="0"/>
+              <w:adjustRightInd w:val="0"/>
+            </w:pPr>
           </w:p>
         </w:tc>
       </w:tr>
@@ -4131,13 +4269,14 @@
         </w:trPr>
         <w:tc>
           <w:tcPr>
-            <w:tcW w:w="9039" w:type="dxa"/>
+            <w:tcW w:w="5571" w:type="dxa"/>
           </w:tcPr>
           <w:p/>
         </w:tc>
         <w:tc>
           <w:tcPr>
-            <w:tcW w:w="5135" w:type="dxa"/>
+            <w:tcW w:w="8603" w:type="dxa"/>
+            <w:gridSpan w:val="4"/>
           </w:tcPr>
           <w:p/>
         </w:tc>
@@ -4156,7 +4295,7 @@
 
 <file path=word/comments.xml><?xml version="1.0" encoding="utf-8"?>
 <w:comments xmlns:wpc="http://schemas.microsoft.com/office/word/2010/wordprocessingCanvas" xmlns:mc="http://schemas.openxmlformats.org/markup-compatibility/2006" xmlns:o="urn:schemas-microsoft-com:office:office" xmlns:r="http://schemas.openxmlformats.org/officeDocument/2006/relationships" xmlns:m="http://schemas.openxmlformats.org/officeDocument/2006/math" xmlns:v="urn:schemas-microsoft-com:vml" xmlns:wp14="http://schemas.microsoft.com/office/word/2010/wordprocessingDrawing" xmlns:wp="http://schemas.openxmlformats.org/drawingml/2006/wordprocessingDrawing" xmlns:w10="urn:schemas-microsoft-com:office:word" xmlns:w="http://schemas.openxmlformats.org/wordprocessingml/2006/main" xmlns:w14="http://schemas.microsoft.com/office/word/2010/wordml" xmlns:wpg="http://schemas.microsoft.com/office/word/2010/wordprocessingGroup" xmlns:wpi="http://schemas.microsoft.com/office/word/2010/wordprocessingInk" xmlns:wne="http://schemas.microsoft.com/office/word/2006/wordml" xmlns:wps="http://schemas.microsoft.com/office/word/2010/wordprocessingShape" mc:Ignorable="w14 wp14">
-  <w:comment w:id="0" w:author="Kevin Mayfield" w:date="2015-10-22T17:39:00Z" w:initials="KM">
+  <w:comment w:id="1" w:author="Kevin Mayfield" w:date="2015-10-22T17:39:00Z" w:initials="KM">
     <w:p>
       <w:pPr>
         <w:pStyle w:val="CommentText"/>
@@ -4172,7 +4311,7 @@
       </w:r>
     </w:p>
   </w:comment>
-  <w:comment w:id="1" w:author="Kevin Mayfield" w:date="2015-10-22T17:09:00Z" w:initials="KM">
+  <w:comment w:id="2" w:author="Kevin Mayfield" w:date="2015-10-22T17:09:00Z" w:initials="KM">
     <w:p>
       <w:pPr>
         <w:pStyle w:val="CommentText"/>
@@ -4188,7 +4327,7 @@
       </w:r>
     </w:p>
   </w:comment>
-  <w:comment w:id="2" w:author="Kevin Mayfield" w:date="2015-10-22T17:11:00Z" w:initials="KM">
+  <w:comment w:id="3" w:author="Kevin Mayfield" w:date="2015-10-22T17:11:00Z" w:initials="KM">
     <w:p>
       <w:pPr>
         <w:pStyle w:val="CommentText"/>
@@ -4204,7 +4343,7 @@
       </w:r>
     </w:p>
   </w:comment>
-  <w:comment w:id="3" w:author="Kevin Mayfield" w:date="2015-10-22T17:13:00Z" w:initials="KM">
+  <w:comment w:id="4" w:author="Kevin Mayfield" w:date="2015-10-22T17:13:00Z" w:initials="KM">
     <w:p>
       <w:pPr>
         <w:pStyle w:val="CommentText"/>
@@ -4226,21 +4365,11 @@
           <w:szCs w:val="17"/>
           <w:shd w:val="clear" w:color="auto" w:fill="FFFFFF"/>
         </w:rPr>
-        <w:t>Person who asserts this condition</w:t>
-      </w:r>
-      <w:r>
-        <w:rPr>
-          <w:rFonts w:ascii="Verdana" w:hAnsi="Verdana"/>
-          <w:color w:val="333333"/>
-          <w:sz w:val="17"/>
-          <w:szCs w:val="17"/>
-          <w:shd w:val="clear" w:color="auto" w:fill="FFFFFF"/>
-        </w:rPr>
-        <w:t xml:space="preserve"> </w:t>
+        <w:t xml:space="preserve">Person who asserts this condition </w:t>
       </w:r>
     </w:p>
   </w:comment>
-  <w:comment w:id="4" w:author="Kevin Mayfield" w:date="2015-10-22T17:44:00Z" w:initials="KM">
+  <w:comment w:id="5" w:author="Kevin Mayfield" w:date="2015-10-22T17:44:00Z" w:initials="KM">
     <w:p>
       <w:pPr>
         <w:pStyle w:val="CommentText"/>

</xml_diff>